<commit_message>
Latest projects moved to gcloud abd changed names
</commit_message>
<xml_diff>
--- a/src/assets/NSHport_CV_21.docx
+++ b/src/assets/NSHport_CV_21.docx
@@ -620,38 +620,6 @@
                 <w:left w:color="000000" w:space="13" w:sz="0" w:val="none"/>
               </w:pBdr>
               <w:shd w:fill="ffffff" w:val="clear"/>
-              <w:spacing w:after="0" w:afterAutospacing="0" w:before="0" w:line="240" w:lineRule="auto"/>
-              <w:ind w:left="720" w:right="0" w:hanging="360"/>
-              <w:rPr>
-                <w:rFonts w:ascii="Roboto" w:cs="Roboto" w:eastAsia="Roboto" w:hAnsi="Roboto"/>
-                <w:color w:val="494c4e"/>
-                <w:sz w:val="20"/>
-                <w:szCs w:val="20"/>
-                <w:u w:val="none"/>
-              </w:rPr>
-            </w:pPr>
-            <w:r>
-              <w:rPr>
-                <w:rFonts w:ascii="Roboto" w:cs="Roboto" w:eastAsia="Roboto" w:hAnsi="Roboto"/>
-                <w:color w:val="494c4e"/>
-                <w:sz w:val="20"/>
-                <w:szCs w:val="20"/>
-                <w:rtl w:val="0"/>
-              </w:rPr>
-              <w:t xml:space="preserve">Working with version control tools</w:t>
-            </w:r>
-          </w:p>
-          <w:p>
-            <w:pPr>
-              <w:widowControl w:val="1"/>
-              <w:numPr>
-                <w:ilvl w:val="0"/>
-                <w:numId w:val="2"/>
-              </w:numPr>
-              <w:pBdr>
-                <w:left w:color="000000" w:space="13" w:sz="0" w:val="none"/>
-              </w:pBdr>
-              <w:shd w:fill="ffffff" w:val="clear"/>
               <w:spacing w:after="60" w:before="0" w:line="240" w:lineRule="auto"/>
               <w:ind w:left="720" w:right="0" w:hanging="360"/>
               <w:rPr>
@@ -670,7 +638,29 @@
                 <w:szCs w:val="20"/>
                 <w:rtl w:val="0"/>
               </w:rPr>
-              <w:t xml:space="preserve">Unit testing</w:t>
+              <w:t xml:space="preserve">Working with version control tools</w:t>
+            </w:r>
+          </w:p>
+          <w:p>
+            <w:pPr>
+              <w:widowControl w:val="1"/>
+              <w:pBdr>
+                <w:left w:color="000000" w:space="13" w:sz="0" w:val="none"/>
+              </w:pBdr>
+              <w:shd w:fill="ffffff" w:val="clear"/>
+              <w:spacing w:after="60" w:before="0" w:line="240" w:lineRule="auto"/>
+              <w:ind w:left="0" w:right="0" w:firstLine="0"/>
+              <w:rPr>
+                <w:rFonts w:ascii="Roboto" w:cs="Roboto" w:eastAsia="Roboto" w:hAnsi="Roboto"/>
+                <w:color w:val="494c4e"/>
+                <w:sz w:val="20"/>
+                <w:szCs w:val="20"/>
+              </w:rPr>
+            </w:pPr>
+            <w:r>
+              <w:rPr>
+                <w:rtl w:val="0"/>
+              </w:rPr>
             </w:r>
           </w:p>
           <w:p>
@@ -741,17 +731,17 @@
                 <w:szCs w:val="20"/>
                 <w:rtl w:val="0"/>
               </w:rPr>
-              <w:t xml:space="preserve">woolunatics-project.ew.r.appspot.com</w:t>
-            </w:r>
-            <w:r>
-              <w:rPr>
-                <w:rFonts w:ascii="Roboto" w:cs="Roboto" w:eastAsia="Roboto" w:hAnsi="Roboto"/>
-                <w:color w:val="494c4e"/>
-                <w:sz w:val="20"/>
-                <w:szCs w:val="20"/>
-                <w:rtl w:val="0"/>
-              </w:rPr>
-              <w:t xml:space="preserve">                                                           </w:t>
+              <w:t xml:space="preserve">yarnstore.shport.info</w:t>
+            </w:r>
+            <w:r>
+              <w:rPr>
+                <w:rFonts w:ascii="Roboto" w:cs="Roboto" w:eastAsia="Roboto" w:hAnsi="Roboto"/>
+                <w:color w:val="494c4e"/>
+                <w:sz w:val="20"/>
+                <w:szCs w:val="20"/>
+                <w:rtl w:val="0"/>
+              </w:rPr>
+              <w:t xml:space="preserve">                                                                                          </w:t>
             </w:r>
             <w:r>
               <w:rPr>
@@ -826,7 +816,7 @@
                 <w:szCs w:val="20"/>
                 <w:rtl w:val="0"/>
               </w:rPr>
-              <w:t xml:space="preserve">React-Bootstrap, JWT authentication, PayPal and Mollie payments, custom  filters in catalogue, products review, custom CMS for creating products and managing users and orders, bulk updating data by CSV-file uploading, multiple images uploading and updating relevant products. Hosting on GCloud</w:t>
+              <w:t xml:space="preserve">React-Bootstrap, JWT authentication, PayPal and Mollie payments, custom  filters in catalogue, products review, custom CMS for creating products and managing users and orders, bulk updating data from CSV-file, multiple images uploading and updating relevant products. Email notifications.</w:t>
             </w:r>
             <w:r>
               <w:rPr>
@@ -862,17 +852,17 @@
                 <w:szCs w:val="20"/>
                 <w:rtl w:val="0"/>
               </w:rPr>
-              <w:t xml:space="preserve">wlunatic.herokuapp.com</w:t>
-            </w:r>
-            <w:r>
-              <w:rPr>
-                <w:rFonts w:ascii="Roboto" w:cs="Roboto" w:eastAsia="Roboto" w:hAnsi="Roboto"/>
-                <w:color w:val="494c4e"/>
-                <w:sz w:val="20"/>
-                <w:szCs w:val="20"/>
-                <w:rtl w:val="0"/>
-              </w:rPr>
-              <w:t xml:space="preserve">                                                                                   </w:t>
+              <w:t xml:space="preserve">y-collection.shport.info</w:t>
+            </w:r>
+            <w:r>
+              <w:rPr>
+                <w:rFonts w:ascii="Roboto" w:cs="Roboto" w:eastAsia="Roboto" w:hAnsi="Roboto"/>
+                <w:color w:val="494c4e"/>
+                <w:sz w:val="20"/>
+                <w:szCs w:val="20"/>
+                <w:rtl w:val="0"/>
+              </w:rPr>
+              <w:t xml:space="preserve">                                                                                      </w:t>
             </w:r>
             <w:r>
               <w:rPr>

</xml_diff>